<commit_message>
added resources to github_guide
</commit_message>
<xml_diff>
--- a/github_guide.docx
+++ b/github_guide.docx
@@ -245,19 +245,7 @@
         <w:rPr>
           <w:color w:val="70AD47" w:themeColor="accent6"/>
         </w:rPr>
-        <w:t>git commit -m “</w:t>
-      </w:r>
-      <w:r>
-        <w:rPr>
-          <w:color w:val="70AD47" w:themeColor="accent6"/>
-        </w:rPr>
-        <w:t xml:space="preserve">commit </w:t>
-      </w:r>
-      <w:r>
-        <w:rPr>
-          <w:color w:val="70AD47" w:themeColor="accent6"/>
-        </w:rPr>
-        <w:t>message here”</w:t>
+        <w:t>git commit -m “commit message here”</w:t>
       </w:r>
     </w:p>
     <w:p>
@@ -271,13 +259,7 @@
         <w:rPr>
           <w:color w:val="70AD47" w:themeColor="accent6"/>
         </w:rPr>
-        <w:t>git pu</w:t>
-      </w:r>
-      <w:r>
-        <w:rPr>
-          <w:color w:val="70AD47" w:themeColor="accent6"/>
-        </w:rPr>
-        <w:t>sh</w:t>
+        <w:t>git push</w:t>
       </w:r>
     </w:p>
     <w:p>
@@ -337,153 +319,290 @@
         </w:rPr>
         <w:t>Copy the link provided</w:t>
       </w:r>
+    </w:p>
+    <w:p>
+      <w:pPr>
+        <w:rPr>
+          <w:color w:val="70AD47" w:themeColor="accent6"/>
+        </w:rPr>
+      </w:pPr>
+      <w:r>
+        <w:rPr>
+          <w:color w:val="70AD47" w:themeColor="accent6"/>
+        </w:rPr>
+        <w:t>Open Terminal -&gt; navigate to desired parent directory (usually, you’ll want Desktop)</w:t>
+      </w:r>
+    </w:p>
+    <w:p>
+      <w:pPr>
+        <w:ind w:firstLine="360"/>
+        <w:rPr>
+          <w:color w:val="70AD47" w:themeColor="accent6"/>
+        </w:rPr>
+      </w:pPr>
+      <w:r>
+        <w:rPr>
+          <w:color w:val="70AD47" w:themeColor="accent6"/>
+        </w:rPr>
+        <w:t>git clone // + paste link here</w:t>
+      </w:r>
+    </w:p>
+    <w:p>
+      <w:pPr>
+        <w:rPr>
+          <w:color w:val="70AD47" w:themeColor="accent6"/>
+        </w:rPr>
+      </w:pPr>
+    </w:p>
+    <w:p>
+      <w:pPr>
+        <w:rPr>
+          <w:color w:val="000000" w:themeColor="text1"/>
+          <w:u w:val="single"/>
+        </w:rPr>
+      </w:pPr>
+      <w:r>
+        <w:rPr>
+          <w:color w:val="000000" w:themeColor="text1"/>
+          <w:u w:val="single"/>
+        </w:rPr>
+        <w:t>Command Line / Terminal Commands</w:t>
+      </w:r>
+    </w:p>
+    <w:p>
+      <w:pPr>
+        <w:rPr>
+          <w:color w:val="000000" w:themeColor="text1"/>
+        </w:rPr>
+      </w:pPr>
+      <w:r>
+        <w:rPr>
+          <w:color w:val="70AD47" w:themeColor="accent6"/>
+        </w:rPr>
+        <w:t>c</w:t>
+      </w:r>
+      <w:r>
+        <w:rPr>
+          <w:color w:val="70AD47" w:themeColor="accent6"/>
+        </w:rPr>
+        <w:t>d</w:t>
+      </w:r>
+      <w:r>
+        <w:rPr>
+          <w:color w:val="70AD47" w:themeColor="accent6"/>
+        </w:rPr>
+        <w:t xml:space="preserve"> Folder </w:t>
+      </w:r>
+      <w:r>
+        <w:rPr>
+          <w:color w:val="000000" w:themeColor="text1"/>
+        </w:rPr>
+        <w:t>– getting into a child folder (think of the folder hierarchy; if you have a folder on your Desktop, then that folder is a child of the Desktop; your Desktop is usually a child folder of your Home folder, which is the Terminal’s default folder)</w:t>
+      </w:r>
+    </w:p>
+    <w:p>
+      <w:pPr>
+        <w:rPr>
+          <w:color w:val="000000" w:themeColor="text1"/>
+        </w:rPr>
+      </w:pPr>
+      <w:proofErr w:type="gramStart"/>
+      <w:r>
+        <w:rPr>
+          <w:color w:val="70AD47" w:themeColor="accent6"/>
+        </w:rPr>
+        <w:t>cd .</w:t>
+      </w:r>
+      <w:proofErr w:type="gramEnd"/>
+      <w:r>
+        <w:rPr>
+          <w:color w:val="70AD47" w:themeColor="accent6"/>
+        </w:rPr>
+        <w:t xml:space="preserve"> </w:t>
+      </w:r>
+      <w:r>
+        <w:rPr>
+          <w:color w:val="000000" w:themeColor="text1"/>
+        </w:rPr>
+        <w:t>– returns to home folder</w:t>
+      </w:r>
+    </w:p>
+    <w:p>
+      <w:pPr>
+        <w:rPr>
+          <w:color w:val="000000" w:themeColor="text1"/>
+        </w:rPr>
+      </w:pPr>
+      <w:r>
+        <w:rPr>
+          <w:color w:val="70AD47" w:themeColor="accent6"/>
+        </w:rPr>
+        <w:t>cd</w:t>
+      </w:r>
+      <w:proofErr w:type="gramStart"/>
+      <w:r>
+        <w:rPr>
+          <w:color w:val="70AD47" w:themeColor="accent6"/>
+        </w:rPr>
+        <w:t xml:space="preserve"> ..</w:t>
+      </w:r>
+      <w:proofErr w:type="gramEnd"/>
+      <w:r>
+        <w:rPr>
+          <w:color w:val="70AD47" w:themeColor="accent6"/>
+        </w:rPr>
+        <w:t xml:space="preserve"> </w:t>
+      </w:r>
+      <w:r>
+        <w:rPr>
+          <w:color w:val="000000" w:themeColor="text1"/>
+        </w:rPr>
+        <w:t>– returns to previous folder (if you’re on Desktop, it goes Home; if you’re in a folder on the Desktop, it goes to the Desktop)</w:t>
+      </w:r>
+    </w:p>
+    <w:p>
+      <w:pPr>
+        <w:rPr>
+          <w:color w:val="000000" w:themeColor="text1"/>
+        </w:rPr>
+      </w:pPr>
+    </w:p>
+    <w:p>
+      <w:pPr>
+        <w:rPr>
+          <w:color w:val="000000" w:themeColor="text1"/>
+        </w:rPr>
+      </w:pPr>
+    </w:p>
+    <w:p>
+      <w:pPr>
+        <w:rPr>
+          <w:color w:val="000000" w:themeColor="text1"/>
+          <w:u w:val="single"/>
+        </w:rPr>
+      </w:pPr>
+      <w:r>
+        <w:rPr>
+          <w:color w:val="000000" w:themeColor="text1"/>
+          <w:u w:val="single"/>
+        </w:rPr>
+        <w:t>Resources</w:t>
+      </w:r>
+    </w:p>
+    <w:p>
+      <w:pPr>
+        <w:rPr>
+          <w:rFonts w:ascii="Times New Roman" w:eastAsia="Times New Roman" w:hAnsi="Times New Roman" w:cs="Times New Roman"/>
+          <w:color w:val="0000FF"/>
+          <w:u w:val="single"/>
+        </w:rPr>
+      </w:pPr>
+      <w:r>
+        <w:rPr>
+          <w:rFonts w:ascii="Times New Roman" w:eastAsia="Times New Roman" w:hAnsi="Times New Roman" w:cs="Times New Roman"/>
+          <w:color w:val="0000FF"/>
+          <w:u w:val="single"/>
+        </w:rPr>
+        <w:fldChar w:fldCharType="begin"/>
+      </w:r>
+      <w:r>
+        <w:rPr>
+          <w:rFonts w:ascii="Times New Roman" w:eastAsia="Times New Roman" w:hAnsi="Times New Roman" w:cs="Times New Roman"/>
+          <w:color w:val="0000FF"/>
+          <w:u w:val="single"/>
+        </w:rPr>
+        <w:instrText xml:space="preserve"> HYPERLINK "</w:instrText>
+      </w:r>
+      <w:r>
+        <w:rPr>
+          <w:rFonts w:ascii="Times New Roman" w:eastAsia="Times New Roman" w:hAnsi="Times New Roman" w:cs="Times New Roman"/>
+          <w:color w:val="0000FF"/>
+          <w:u w:val="single"/>
+        </w:rPr>
+        <w:instrText>https://guides.github.com/introduction/git-handbook/</w:instrText>
+      </w:r>
+      <w:r>
+        <w:rPr>
+          <w:rFonts w:ascii="Times New Roman" w:eastAsia="Times New Roman" w:hAnsi="Times New Roman" w:cs="Times New Roman"/>
+          <w:color w:val="0000FF"/>
+          <w:u w:val="single"/>
+        </w:rPr>
+        <w:instrText xml:space="preserve">" </w:instrText>
+      </w:r>
+      <w:r>
+        <w:rPr>
+          <w:rFonts w:ascii="Times New Roman" w:eastAsia="Times New Roman" w:hAnsi="Times New Roman" w:cs="Times New Roman"/>
+          <w:color w:val="0000FF"/>
+          <w:u w:val="single"/>
+        </w:rPr>
+        <w:fldChar w:fldCharType="separate"/>
+      </w:r>
+      <w:r>
+        <w:rPr>
+          <w:rStyle w:val="Hyperlink"/>
+          <w:rFonts w:ascii="Times New Roman" w:eastAsia="Times New Roman" w:hAnsi="Times New Roman" w:cs="Times New Roman"/>
+        </w:rPr>
+        <w:t>https://guides.github.com/introduction/git-handbook/</w:t>
+      </w:r>
+      <w:r>
+        <w:rPr>
+          <w:rFonts w:ascii="Times New Roman" w:eastAsia="Times New Roman" w:hAnsi="Times New Roman" w:cs="Times New Roman"/>
+          <w:color w:val="0000FF"/>
+          <w:u w:val="single"/>
+        </w:rPr>
+        <w:fldChar w:fldCharType="end"/>
+      </w:r>
+    </w:p>
+    <w:p>
+      <w:pPr>
+        <w:rPr>
+          <w:rFonts w:ascii="Times New Roman" w:eastAsia="Times New Roman" w:hAnsi="Times New Roman" w:cs="Times New Roman"/>
+        </w:rPr>
+      </w:pPr>
+      <w:hyperlink r:id="rId5" w:history="1">
+        <w:r>
+          <w:rPr>
+            <w:rFonts w:ascii="Times New Roman" w:eastAsia="Times New Roman" w:hAnsi="Times New Roman" w:cs="Times New Roman"/>
+            <w:color w:val="0000FF"/>
+            <w:u w:val="single"/>
+          </w:rPr>
+          <w:t>https://www.edureka.co/blog/how-to-use-github/</w:t>
+        </w:r>
+      </w:hyperlink>
+    </w:p>
+    <w:p>
+      <w:pPr>
+        <w:rPr>
+          <w:rFonts w:ascii="Times New Roman" w:eastAsia="Times New Roman" w:hAnsi="Times New Roman" w:cs="Times New Roman"/>
+        </w:rPr>
+      </w:pPr>
+      <w:hyperlink r:id="rId6" w:history="1">
+        <w:r>
+          <w:rPr>
+            <w:rFonts w:ascii="Times New Roman" w:eastAsia="Times New Roman" w:hAnsi="Times New Roman" w:cs="Times New Roman"/>
+            <w:color w:val="0000FF"/>
+            <w:u w:val="single"/>
+          </w:rPr>
+          <w:t>https://dev.to/sublimegeek/git-staging-area-explained-like-im-five-1anh</w:t>
+        </w:r>
+      </w:hyperlink>
+    </w:p>
+    <w:p>
+      <w:pPr>
+        <w:rPr>
+          <w:rFonts w:ascii="Times New Roman" w:eastAsia="Times New Roman" w:hAnsi="Times New Roman" w:cs="Times New Roman"/>
+        </w:rPr>
+      </w:pPr>
       <w:bookmarkStart w:id="0" w:name="_GoBack"/>
       <w:bookmarkEnd w:id="0"/>
     </w:p>
     <w:p>
       <w:pPr>
         <w:rPr>
-          <w:color w:val="70AD47" w:themeColor="accent6"/>
-        </w:rPr>
-      </w:pPr>
-      <w:r>
-        <w:rPr>
-          <w:color w:val="70AD47" w:themeColor="accent6"/>
-        </w:rPr>
-        <w:t>Open Terminal -&gt; navigate to desired parent directory (usually, you’ll want Desktop)</w:t>
-      </w:r>
-    </w:p>
-    <w:p>
-      <w:pPr>
-        <w:ind w:firstLine="360"/>
-        <w:rPr>
-          <w:color w:val="70AD47" w:themeColor="accent6"/>
-        </w:rPr>
-      </w:pPr>
-      <w:r>
-        <w:rPr>
-          <w:color w:val="70AD47" w:themeColor="accent6"/>
-        </w:rPr>
-        <w:t>git clone // + paste link here</w:t>
-      </w:r>
-    </w:p>
-    <w:p>
-      <w:pPr>
-        <w:rPr>
-          <w:color w:val="70AD47" w:themeColor="accent6"/>
-        </w:rPr>
-      </w:pPr>
-    </w:p>
-    <w:p>
-      <w:pPr>
-        <w:rPr>
-          <w:color w:val="000000" w:themeColor="text1"/>
-          <w:u w:val="single"/>
-        </w:rPr>
-      </w:pPr>
-      <w:r>
-        <w:rPr>
-          <w:color w:val="000000" w:themeColor="text1"/>
-          <w:u w:val="single"/>
-        </w:rPr>
-        <w:t>Command Line / Terminal Commands</w:t>
-      </w:r>
-    </w:p>
-    <w:p>
-      <w:pPr>
-        <w:rPr>
-          <w:color w:val="000000" w:themeColor="text1"/>
-        </w:rPr>
-      </w:pPr>
-      <w:r>
-        <w:rPr>
-          <w:color w:val="70AD47" w:themeColor="accent6"/>
-        </w:rPr>
-        <w:t>c</w:t>
-      </w:r>
-      <w:r>
-        <w:rPr>
-          <w:color w:val="70AD47" w:themeColor="accent6"/>
-        </w:rPr>
-        <w:t>d</w:t>
-      </w:r>
-      <w:r>
-        <w:rPr>
-          <w:color w:val="70AD47" w:themeColor="accent6"/>
-        </w:rPr>
-        <w:t xml:space="preserve"> Folder </w:t>
-      </w:r>
-      <w:r>
-        <w:rPr>
-          <w:color w:val="000000" w:themeColor="text1"/>
-        </w:rPr>
-        <w:t>– getting into a child folder (think of the folder hierarchy; if you have a folder on your Desktop, then that folder is a child of the Desktop; your Desktop is usually a child folder of your Home folder, which is the Terminal’s default folder)</w:t>
-      </w:r>
-    </w:p>
-    <w:p>
-      <w:pPr>
-        <w:rPr>
-          <w:color w:val="000000" w:themeColor="text1"/>
-        </w:rPr>
-      </w:pPr>
-      <w:proofErr w:type="gramStart"/>
-      <w:r>
-        <w:rPr>
-          <w:color w:val="70AD47" w:themeColor="accent6"/>
-        </w:rPr>
-        <w:t>cd .</w:t>
-      </w:r>
-      <w:proofErr w:type="gramEnd"/>
-      <w:r>
-        <w:rPr>
-          <w:color w:val="70AD47" w:themeColor="accent6"/>
-        </w:rPr>
-        <w:t xml:space="preserve"> </w:t>
-      </w:r>
-      <w:r>
-        <w:rPr>
-          <w:color w:val="000000" w:themeColor="text1"/>
-        </w:rPr>
-        <w:t>– returns to home folder</w:t>
-      </w:r>
-    </w:p>
-    <w:p>
-      <w:pPr>
-        <w:rPr>
-          <w:color w:val="000000" w:themeColor="text1"/>
-        </w:rPr>
-      </w:pPr>
-      <w:r>
-        <w:rPr>
-          <w:color w:val="70AD47" w:themeColor="accent6"/>
-        </w:rPr>
-        <w:t>cd</w:t>
-      </w:r>
-      <w:proofErr w:type="gramStart"/>
-      <w:r>
-        <w:rPr>
-          <w:color w:val="70AD47" w:themeColor="accent6"/>
-        </w:rPr>
-        <w:t xml:space="preserve"> ..</w:t>
-      </w:r>
-      <w:proofErr w:type="gramEnd"/>
-      <w:r>
-        <w:rPr>
-          <w:color w:val="70AD47" w:themeColor="accent6"/>
-        </w:rPr>
-        <w:t xml:space="preserve"> </w:t>
-      </w:r>
-      <w:r>
-        <w:rPr>
-          <w:color w:val="000000" w:themeColor="text1"/>
-        </w:rPr>
-        <w:t>– returns to previous folder (if you’re on Desktop, it goes Home; if you’re in a folder on the Desktop, it goes to the Desktop)</w:t>
-      </w:r>
-    </w:p>
-    <w:p>
-      <w:pPr>
-        <w:rPr>
-          <w:color w:val="000000" w:themeColor="text1"/>
+          <w:b/>
+          <w:bCs/>
+          <w:color w:val="000000" w:themeColor="text1"/>
+          <w:u w:val="single"/>
         </w:rPr>
       </w:pPr>
     </w:p>
@@ -1165,6 +1284,68 @@
       <w:contextualSpacing/>
     </w:pPr>
   </w:style>
+  <w:style w:type="paragraph" w:styleId="BalloonText">
+    <w:name w:val="Balloon Text"/>
+    <w:basedOn w:val="Normal"/>
+    <w:link w:val="BalloonTextChar"/>
+    <w:uiPriority w:val="99"/>
+    <w:semiHidden/>
+    <w:unhideWhenUsed/>
+    <w:rsid w:val="002068D6"/>
+    <w:rPr>
+      <w:rFonts w:ascii="Times New Roman" w:hAnsi="Times New Roman" w:cs="Times New Roman"/>
+      <w:sz w:val="18"/>
+      <w:szCs w:val="18"/>
+    </w:rPr>
+  </w:style>
+  <w:style w:type="character" w:customStyle="1" w:styleId="BalloonTextChar">
+    <w:name w:val="Balloon Text Char"/>
+    <w:basedOn w:val="DefaultParagraphFont"/>
+    <w:link w:val="BalloonText"/>
+    <w:uiPriority w:val="99"/>
+    <w:semiHidden/>
+    <w:rsid w:val="002068D6"/>
+    <w:rPr>
+      <w:rFonts w:ascii="Times New Roman" w:hAnsi="Times New Roman" w:cs="Times New Roman"/>
+      <w:sz w:val="18"/>
+      <w:szCs w:val="18"/>
+    </w:rPr>
+  </w:style>
+  <w:style w:type="character" w:styleId="Hyperlink">
+    <w:name w:val="Hyperlink"/>
+    <w:basedOn w:val="DefaultParagraphFont"/>
+    <w:uiPriority w:val="99"/>
+    <w:unhideWhenUsed/>
+    <w:rsid w:val="002068D6"/>
+    <w:rPr>
+      <w:color w:val="0000FF"/>
+      <w:u w:val="single"/>
+    </w:rPr>
+  </w:style>
+  <w:style w:type="character" w:styleId="UnresolvedMention">
+    <w:name w:val="Unresolved Mention"/>
+    <w:basedOn w:val="DefaultParagraphFont"/>
+    <w:uiPriority w:val="99"/>
+    <w:semiHidden/>
+    <w:unhideWhenUsed/>
+    <w:rsid w:val="002068D6"/>
+    <w:rPr>
+      <w:color w:val="605E5C"/>
+      <w:shd w:val="clear" w:color="auto" w:fill="E1DFDD"/>
+    </w:rPr>
+  </w:style>
+  <w:style w:type="character" w:styleId="FollowedHyperlink">
+    <w:name w:val="FollowedHyperlink"/>
+    <w:basedOn w:val="DefaultParagraphFont"/>
+    <w:uiPriority w:val="99"/>
+    <w:semiHidden/>
+    <w:unhideWhenUsed/>
+    <w:rsid w:val="002068D6"/>
+    <w:rPr>
+      <w:color w:val="954F72" w:themeColor="followedHyperlink"/>
+      <w:u w:val="single"/>
+    </w:rPr>
+  </w:style>
 </w:styles>
 </file>
 

</xml_diff>

<commit_message>
added GitHub repo setup to github_guide
</commit_message>
<xml_diff>
--- a/github_guide.docx
+++ b/github_guide.docx
@@ -82,7 +82,13 @@
         </w:numPr>
       </w:pPr>
       <w:r>
-        <w:t xml:space="preserve">For other platforms, can simply do </w:t>
+        <w:t>For other platforms</w:t>
+      </w:r>
+      <w:r>
+        <w:t>/languages</w:t>
+      </w:r>
+      <w:r>
+        <w:t xml:space="preserve">, can simply do </w:t>
       </w:r>
       <w:r>
         <w:rPr>
@@ -112,6 +118,12 @@
         </w:rPr>
         <w:t xml:space="preserve"> -&gt; get to correct directory</w:t>
       </w:r>
+      <w:r>
+        <w:rPr>
+          <w:color w:val="70AD47" w:themeColor="accent6"/>
+        </w:rPr>
+        <w:t xml:space="preserve"> (the folder created by git clone – see below)</w:t>
+      </w:r>
     </w:p>
     <w:p>
       <w:pPr>
@@ -190,7 +202,21 @@
           <w:color w:val="000000" w:themeColor="text1"/>
           <w:u w:val="single"/>
         </w:rPr>
-        <w:t>Adding my code to GitHub</w:t>
+        <w:t>Adding my</w:t>
+      </w:r>
+      <w:r>
+        <w:rPr>
+          <w:color w:val="000000" w:themeColor="text1"/>
+          <w:u w:val="single"/>
+        </w:rPr>
+        <w:t xml:space="preserve"> own</w:t>
+      </w:r>
+      <w:r>
+        <w:rPr>
+          <w:color w:val="000000" w:themeColor="text1"/>
+          <w:u w:val="single"/>
+        </w:rPr>
+        <w:t xml:space="preserve"> code to GitHub</w:t>
       </w:r>
     </w:p>
     <w:p>
@@ -349,20 +375,207 @@
     </w:p>
     <w:p>
       <w:pPr>
-        <w:rPr>
-          <w:color w:val="70AD47" w:themeColor="accent6"/>
-        </w:rPr>
-      </w:pPr>
-    </w:p>
-    <w:p>
-      <w:pPr>
-        <w:rPr>
-          <w:color w:val="000000" w:themeColor="text1"/>
-          <w:u w:val="single"/>
-        </w:rPr>
-      </w:pPr>
-      <w:r>
-        <w:rPr>
+        <w:pStyle w:val="ListParagraph"/>
+        <w:numPr>
+          <w:ilvl w:val="0"/>
+          <w:numId w:val="2"/>
+        </w:numPr>
+        <w:rPr>
+          <w:color w:val="70AD47" w:themeColor="accent6"/>
+        </w:rPr>
+      </w:pPr>
+      <w:r>
+        <w:rPr>
+          <w:color w:val="000000" w:themeColor="text1"/>
+        </w:rPr>
+        <w:t>This creates a new folder in the parent directory</w:t>
+      </w:r>
+      <w:r>
+        <w:rPr>
+          <w:color w:val="000000" w:themeColor="text1"/>
+        </w:rPr>
+        <w:t>;</w:t>
+      </w:r>
+      <w:r>
+        <w:rPr>
+          <w:color w:val="000000" w:themeColor="text1"/>
+        </w:rPr>
+        <w:t xml:space="preserve"> this folder is where your project should reside</w:t>
+      </w:r>
+    </w:p>
+    <w:p>
+      <w:pPr>
+        <w:rPr>
+          <w:color w:val="70AD47" w:themeColor="accent6"/>
+        </w:rPr>
+      </w:pPr>
+    </w:p>
+    <w:p>
+      <w:pPr>
+        <w:rPr>
+          <w:color w:val="000000" w:themeColor="text1"/>
+          <w:u w:val="single"/>
+        </w:rPr>
+      </w:pPr>
+      <w:r>
+        <w:rPr>
+          <w:color w:val="000000" w:themeColor="text1"/>
+          <w:u w:val="single"/>
+        </w:rPr>
+        <w:t>Setting up a new repository on GitHub</w:t>
+      </w:r>
+    </w:p>
+    <w:p>
+      <w:pPr>
+        <w:pStyle w:val="ListParagraph"/>
+        <w:numPr>
+          <w:ilvl w:val="0"/>
+          <w:numId w:val="2"/>
+        </w:numPr>
+        <w:rPr>
+          <w:color w:val="000000" w:themeColor="text1"/>
+        </w:rPr>
+      </w:pPr>
+      <w:r>
+        <w:rPr>
+          <w:color w:val="000000" w:themeColor="text1"/>
+        </w:rPr>
+        <w:t>Create new repository (profile -&gt; repositories -&gt; New)</w:t>
+      </w:r>
+    </w:p>
+    <w:p>
+      <w:pPr>
+        <w:pStyle w:val="ListParagraph"/>
+        <w:numPr>
+          <w:ilvl w:val="0"/>
+          <w:numId w:val="2"/>
+        </w:numPr>
+        <w:rPr>
+          <w:color w:val="000000" w:themeColor="text1"/>
+        </w:rPr>
+      </w:pPr>
+      <w:r>
+        <w:rPr>
+          <w:color w:val="000000" w:themeColor="text1"/>
+        </w:rPr>
+        <w:t>Click into repo -&gt; Settings -&gt; Collaborators to add any collaborators</w:t>
+      </w:r>
+    </w:p>
+    <w:p>
+      <w:pPr>
+        <w:pStyle w:val="ListParagraph"/>
+        <w:numPr>
+          <w:ilvl w:val="1"/>
+          <w:numId w:val="2"/>
+        </w:numPr>
+        <w:rPr>
+          <w:color w:val="000000" w:themeColor="text1"/>
+        </w:rPr>
+      </w:pPr>
+      <w:r>
+        <w:rPr>
+          <w:color w:val="000000" w:themeColor="text1"/>
+        </w:rPr>
+        <w:t>Collaborators must accept invitation in order to push changes to that repo</w:t>
+      </w:r>
+    </w:p>
+    <w:p>
+      <w:pPr>
+        <w:pStyle w:val="ListParagraph"/>
+        <w:numPr>
+          <w:ilvl w:val="0"/>
+          <w:numId w:val="2"/>
+        </w:numPr>
+        <w:rPr>
+          <w:color w:val="000000" w:themeColor="text1"/>
+        </w:rPr>
+      </w:pPr>
+      <w:r>
+        <w:rPr>
+          <w:color w:val="000000" w:themeColor="text1"/>
+        </w:rPr>
+        <w:t>Follow directions for “Copying a new directory into my local machine” above</w:t>
+      </w:r>
+    </w:p>
+    <w:p>
+      <w:pPr>
+        <w:pStyle w:val="ListParagraph"/>
+        <w:numPr>
+          <w:ilvl w:val="0"/>
+          <w:numId w:val="2"/>
+        </w:numPr>
+        <w:rPr>
+          <w:color w:val="000000" w:themeColor="text1"/>
+        </w:rPr>
+      </w:pPr>
+      <w:r>
+        <w:rPr>
+          <w:color w:val="000000" w:themeColor="text1"/>
+        </w:rPr>
+        <w:t xml:space="preserve">Move project to / save project in </w:t>
+      </w:r>
+      <w:r>
+        <w:rPr>
+          <w:color w:val="000000" w:themeColor="text1"/>
+        </w:rPr>
+        <w:t>the folder created by that git clone</w:t>
+      </w:r>
+    </w:p>
+    <w:p>
+      <w:pPr>
+        <w:pStyle w:val="ListParagraph"/>
+        <w:numPr>
+          <w:ilvl w:val="0"/>
+          <w:numId w:val="2"/>
+        </w:numPr>
+        <w:rPr>
+          <w:color w:val="000000" w:themeColor="text1"/>
+        </w:rPr>
+      </w:pPr>
+      <w:r>
+        <w:rPr>
+          <w:color w:val="000000" w:themeColor="text1"/>
+        </w:rPr>
+        <w:t>Follow directions for “Adding my own code to GitHub”</w:t>
+      </w:r>
+    </w:p>
+    <w:p>
+      <w:pPr>
+        <w:rPr>
+          <w:color w:val="000000" w:themeColor="text1"/>
+        </w:rPr>
+      </w:pPr>
+    </w:p>
+    <w:p>
+      <w:pPr>
+        <w:rPr>
+          <w:color w:val="000000" w:themeColor="text1"/>
+        </w:rPr>
+      </w:pPr>
+    </w:p>
+    <w:p>
+      <w:pPr>
+        <w:jc w:val="center"/>
+        <w:rPr>
+          <w:b/>
+          <w:bCs/>
+          <w:color w:val="000000" w:themeColor="text1"/>
+          <w:u w:val="single"/>
+        </w:rPr>
+      </w:pPr>
+      <w:r>
+        <w:rPr>
+          <w:b/>
+          <w:bCs/>
+          <w:color w:val="000000" w:themeColor="text1"/>
+          <w:u w:val="single"/>
+        </w:rPr>
+        <w:t xml:space="preserve">Relevant </w:t>
+      </w:r>
+      <w:r>
+        <w:rPr>
+          <w:b/>
+          <w:bCs/>
           <w:color w:val="000000" w:themeColor="text1"/>
           <w:u w:val="single"/>
         </w:rPr>
@@ -371,6 +584,17 @@
     </w:p>
     <w:p>
       <w:pPr>
+        <w:jc w:val="center"/>
+        <w:rPr>
+          <w:b/>
+          <w:bCs/>
+          <w:color w:val="000000" w:themeColor="text1"/>
+          <w:u w:val="single"/>
+        </w:rPr>
+      </w:pPr>
+    </w:p>
+    <w:p>
+      <w:pPr>
         <w:rPr>
           <w:color w:val="000000" w:themeColor="text1"/>
         </w:rPr>
@@ -463,31 +687,45 @@
     <w:p>
       <w:pPr>
         <w:rPr>
-          <w:color w:val="000000" w:themeColor="text1"/>
-        </w:rPr>
-      </w:pPr>
-    </w:p>
-    <w:p>
-      <w:pPr>
-        <w:rPr>
-          <w:color w:val="000000" w:themeColor="text1"/>
-        </w:rPr>
-      </w:pPr>
-    </w:p>
-    <w:p>
-      <w:pPr>
-        <w:rPr>
-          <w:color w:val="000000" w:themeColor="text1"/>
-          <w:u w:val="single"/>
-        </w:rPr>
-      </w:pPr>
-      <w:r>
-        <w:rPr>
-          <w:color w:val="000000" w:themeColor="text1"/>
-          <w:u w:val="single"/>
-        </w:rPr>
-        <w:t>Resources</w:t>
-      </w:r>
+          <w:b/>
+          <w:bCs/>
+          <w:color w:val="000000" w:themeColor="text1"/>
+        </w:rPr>
+      </w:pPr>
+    </w:p>
+    <w:p>
+      <w:pPr>
+        <w:jc w:val="center"/>
+        <w:rPr>
+          <w:b/>
+          <w:bCs/>
+          <w:color w:val="000000" w:themeColor="text1"/>
+          <w:u w:val="single"/>
+        </w:rPr>
+      </w:pPr>
+      <w:r>
+        <w:rPr>
+          <w:b/>
+          <w:bCs/>
+          <w:color w:val="000000" w:themeColor="text1"/>
+          <w:u w:val="single"/>
+        </w:rPr>
+        <w:lastRenderedPageBreak/>
+        <w:t>Further Reading</w:t>
+      </w:r>
+      <w:bookmarkStart w:id="0" w:name="_GoBack"/>
+      <w:bookmarkEnd w:id="0"/>
+    </w:p>
+    <w:p>
+      <w:pPr>
+        <w:jc w:val="center"/>
+        <w:rPr>
+          <w:b/>
+          <w:bCs/>
+          <w:color w:val="000000" w:themeColor="text1"/>
+          <w:u w:val="single"/>
+        </w:rPr>
+      </w:pPr>
     </w:p>
     <w:p>
       <w:pPr>
@@ -497,69 +735,23 @@
           <w:u w:val="single"/>
         </w:rPr>
       </w:pPr>
-      <w:r>
+      <w:hyperlink r:id="rId5" w:history="1">
+        <w:r>
+          <w:rPr>
+            <w:rStyle w:val="Hyperlink"/>
+            <w:rFonts w:ascii="Times New Roman" w:eastAsia="Times New Roman" w:hAnsi="Times New Roman" w:cs="Times New Roman"/>
+          </w:rPr>
+          <w:t>https://guides.github.com/introduction/git-handbook/</w:t>
+        </w:r>
+      </w:hyperlink>
+    </w:p>
+    <w:p>
+      <w:pPr>
         <w:rPr>
           <w:rFonts w:ascii="Times New Roman" w:eastAsia="Times New Roman" w:hAnsi="Times New Roman" w:cs="Times New Roman"/>
-          <w:color w:val="0000FF"/>
-          <w:u w:val="single"/>
-        </w:rPr>
-        <w:fldChar w:fldCharType="begin"/>
-      </w:r>
-      <w:r>
-        <w:rPr>
-          <w:rFonts w:ascii="Times New Roman" w:eastAsia="Times New Roman" w:hAnsi="Times New Roman" w:cs="Times New Roman"/>
-          <w:color w:val="0000FF"/>
-          <w:u w:val="single"/>
-        </w:rPr>
-        <w:instrText xml:space="preserve"> HYPERLINK "</w:instrText>
-      </w:r>
-      <w:r>
-        <w:rPr>
-          <w:rFonts w:ascii="Times New Roman" w:eastAsia="Times New Roman" w:hAnsi="Times New Roman" w:cs="Times New Roman"/>
-          <w:color w:val="0000FF"/>
-          <w:u w:val="single"/>
-        </w:rPr>
-        <w:instrText>https://guides.github.com/introduction/git-handbook/</w:instrText>
-      </w:r>
-      <w:r>
-        <w:rPr>
-          <w:rFonts w:ascii="Times New Roman" w:eastAsia="Times New Roman" w:hAnsi="Times New Roman" w:cs="Times New Roman"/>
-          <w:color w:val="0000FF"/>
-          <w:u w:val="single"/>
-        </w:rPr>
-        <w:instrText xml:space="preserve">" </w:instrText>
-      </w:r>
-      <w:r>
-        <w:rPr>
-          <w:rFonts w:ascii="Times New Roman" w:eastAsia="Times New Roman" w:hAnsi="Times New Roman" w:cs="Times New Roman"/>
-          <w:color w:val="0000FF"/>
-          <w:u w:val="single"/>
-        </w:rPr>
-        <w:fldChar w:fldCharType="separate"/>
-      </w:r>
-      <w:r>
-        <w:rPr>
-          <w:rStyle w:val="Hyperlink"/>
-          <w:rFonts w:ascii="Times New Roman" w:eastAsia="Times New Roman" w:hAnsi="Times New Roman" w:cs="Times New Roman"/>
-        </w:rPr>
-        <w:t>https://guides.github.com/introduction/git-handbook/</w:t>
-      </w:r>
-      <w:r>
-        <w:rPr>
-          <w:rFonts w:ascii="Times New Roman" w:eastAsia="Times New Roman" w:hAnsi="Times New Roman" w:cs="Times New Roman"/>
-          <w:color w:val="0000FF"/>
-          <w:u w:val="single"/>
-        </w:rPr>
-        <w:fldChar w:fldCharType="end"/>
-      </w:r>
-    </w:p>
-    <w:p>
-      <w:pPr>
-        <w:rPr>
-          <w:rFonts w:ascii="Times New Roman" w:eastAsia="Times New Roman" w:hAnsi="Times New Roman" w:cs="Times New Roman"/>
-        </w:rPr>
-      </w:pPr>
-      <w:hyperlink r:id="rId5" w:history="1">
+        </w:rPr>
+      </w:pPr>
+      <w:hyperlink r:id="rId6" w:history="1">
         <w:r>
           <w:rPr>
             <w:rFonts w:ascii="Times New Roman" w:eastAsia="Times New Roman" w:hAnsi="Times New Roman" w:cs="Times New Roman"/>
@@ -576,7 +768,7 @@
           <w:rFonts w:ascii="Times New Roman" w:eastAsia="Times New Roman" w:hAnsi="Times New Roman" w:cs="Times New Roman"/>
         </w:rPr>
       </w:pPr>
-      <w:hyperlink r:id="rId6" w:history="1">
+      <w:hyperlink r:id="rId7" w:history="1">
         <w:r>
           <w:rPr>
             <w:rFonts w:ascii="Times New Roman" w:eastAsia="Times New Roman" w:hAnsi="Times New Roman" w:cs="Times New Roman"/>
@@ -593,8 +785,6 @@
           <w:rFonts w:ascii="Times New Roman" w:eastAsia="Times New Roman" w:hAnsi="Times New Roman" w:cs="Times New Roman"/>
         </w:rPr>
       </w:pPr>
-      <w:bookmarkStart w:id="0" w:name="_GoBack"/>
-      <w:bookmarkEnd w:id="0"/>
     </w:p>
     <w:p>
       <w:pPr>
@@ -745,7 +935,7 @@
         <w:rFonts w:ascii="Calibri" w:eastAsiaTheme="minorHAnsi" w:hAnsi="Calibri" w:cs="Calibri" w:hint="default"/>
       </w:rPr>
     </w:lvl>
-    <w:lvl w:ilvl="1" w:tplc="04090003" w:tentative="1">
+    <w:lvl w:ilvl="1" w:tplc="04090003">
       <w:start w:val="1"/>
       <w:numFmt w:val="bullet"/>
       <w:lvlText w:val="o"/>

</xml_diff>